<commit_message>
Part 1 of Capstone v2
</commit_message>
<xml_diff>
--- a/Peer-graded Assignment: Capstone Project - The Battle of Neighborhoods (Week 1) Problem.docx
+++ b/Peer-graded Assignment: Capstone Project - The Battle of Neighborhoods (Week 1) Problem.docx
@@ -1325,6 +1325,26 @@
           <w:sz w:val="24"/>
           <w:szCs w:val="24"/>
         </w:rPr>
+        <w:t>The local facilities will be ascertaind by use of the Foursquare api</w:t>
+      </w:r>
+    </w:p>
+    <w:p>
+      <w:pPr>
+        <w:pStyle w:val="Normal"/>
+        <w:bidi w:val="0"/>
+        <w:jc w:val="left"/>
+        <w:rPr>
+          <w:rFonts w:ascii="Liberation Serif" w:hAnsi="Liberation Serif"/>
+          <w:sz w:val="24"/>
+          <w:szCs w:val="24"/>
+        </w:rPr>
+      </w:pPr>
+      <w:r>
+        <w:rPr>
+          <w:rFonts w:ascii="Liberation Serif" w:hAnsi="Liberation Serif"/>
+          <w:sz w:val="24"/>
+          <w:szCs w:val="24"/>
+        </w:rPr>
       </w:r>
     </w:p>
     <w:p>
@@ -1372,7 +1392,38 @@
           <w:sz w:val="24"/>
           <w:szCs w:val="24"/>
         </w:rPr>
-        <w:t>They w</w:t>
+      </w:r>
+    </w:p>
+    <w:p>
+      <w:pPr>
+        <w:pStyle w:val="Normal"/>
+        <w:bidi w:val="0"/>
+        <w:jc w:val="left"/>
+        <w:rPr/>
+      </w:pPr>
+      <w:r>
+        <w:rPr>
+          <w:rFonts w:ascii="Liberation Serif" w:hAnsi="Liberation Serif"/>
+          <w:sz w:val="24"/>
+          <w:szCs w:val="24"/>
+        </w:rPr>
+        <w:t>S</w:t>
+      </w:r>
+      <w:r>
+        <w:rPr>
+          <w:rFonts w:ascii="Liberation Serif" w:hAnsi="Liberation Serif"/>
+          <w:sz w:val="24"/>
+          <w:szCs w:val="24"/>
+        </w:rPr>
+        <w:t xml:space="preserve">taff </w:t>
+      </w:r>
+      <w:r>
+        <w:rPr>
+          <w:rFonts w:ascii="Liberation Serif" w:hAnsi="Liberation Serif"/>
+          <w:sz w:val="24"/>
+          <w:szCs w:val="24"/>
+        </w:rPr>
+        <w:t xml:space="preserve"> w</w:t>
       </w:r>
       <w:r>
         <w:rPr>

</xml_diff>

<commit_message>
Part 1 of Capstone v3
</commit_message>
<xml_diff>
--- a/Peer-graded Assignment: Capstone Project - The Battle of Neighborhoods (Week 1) Problem.docx
+++ b/Peer-graded Assignment: Capstone Project - The Battle of Neighborhoods (Week 1) Problem.docx
@@ -307,7 +307,7 @@
       </w:r>
       <w:r>
         <w:rPr/>
-        <w:t xml:space="preserve"> decided  to  manually  extract these data and add them  to the names table with code.The required latitude and longitude, based on  the post codes of the schools, were available as one csv file fpor the whole  of England. The latitude and longitude could there fore be added to the  names table by merging on the </w:t>
+        <w:t xml:space="preserve"> decided  to  manually  extract these data and add them  to the names table with code. The required latitude and longitude, based on  the post codes of the schools, were available as one CSV file for the whole  of England. The latitude and longitude could there fore be added to the  names table by merging on the </w:t>
       </w:r>
       <w:r>
         <w:rPr/>
@@ -1325,7 +1325,7 @@
           <w:sz w:val="24"/>
           <w:szCs w:val="24"/>
         </w:rPr>
-        <w:t>The local facilities will be ascertaind by use of the Foursquare api</w:t>
+        <w:t>The local facilities will be ascertained by use of the Foursquare API</w:t>
       </w:r>
     </w:p>
     <w:p>
@@ -1432,6 +1432,45 @@
           <w:szCs w:val="24"/>
         </w:rPr>
         <w:t>ill then examine the cluster analysis that will be performed on the facilities to determine their preferred neighbourhood.</w:t>
+      </w:r>
+    </w:p>
+    <w:p>
+      <w:pPr>
+        <w:pStyle w:val="Normal"/>
+        <w:bidi w:val="0"/>
+        <w:jc w:val="left"/>
+        <w:rPr>
+          <w:rFonts w:ascii="Liberation Serif" w:hAnsi="Liberation Serif"/>
+          <w:sz w:val="24"/>
+          <w:szCs w:val="24"/>
+        </w:rPr>
+      </w:pPr>
+      <w:r>
+        <w:rPr/>
+      </w:r>
+    </w:p>
+    <w:p>
+      <w:pPr>
+        <w:pStyle w:val="Normal"/>
+        <w:bidi w:val="0"/>
+        <w:jc w:val="left"/>
+        <w:rPr/>
+      </w:pPr>
+      <w:r>
+        <w:rPr>
+          <w:rFonts w:ascii="Liberation Serif" w:hAnsi="Liberation Serif"/>
+          <w:sz w:val="24"/>
+          <w:szCs w:val="24"/>
+        </w:rPr>
+        <w:t>T</w:t>
+      </w:r>
+      <w:r>
+        <w:rPr>
+          <w:rFonts w:ascii="Liberation Serif" w:hAnsi="Liberation Serif"/>
+          <w:sz w:val="24"/>
+          <w:szCs w:val="24"/>
+        </w:rPr>
+        <w:t>he preferred neighbourhood might be one that contains different type of facilities. It will depend on the individual staff family, some may prefer a quiet neighbourhood, some a busy one. Some may want pubs and restaurants, some may want gym facilities and so on.</w:t>
       </w:r>
     </w:p>
     <w:sectPr>

</xml_diff>